<commit_message>
Class work 19 June 2023
</commit_message>
<xml_diff>
--- a/javascript/JavaScriptMCQ/Exam10_JavaScript_A.docx
+++ b/javascript/JavaScriptMCQ/Exam10_JavaScript_A.docx
@@ -320,7 +320,21 @@
         <w:rPr>
           <w:rFonts w:ascii="Candara" w:hAnsi="Candara"/>
         </w:rPr>
-        <w:t>How many massage/massages can be send by the alert function?</w:t>
+        <w:t xml:space="preserve">How many massage/massages can be </w:t>
+      </w:r>
+      <w:proofErr w:type="gramStart"/>
+      <w:r>
+        <w:rPr>
+          <w:rFonts w:ascii="Candara" w:hAnsi="Candara"/>
+        </w:rPr>
+        <w:t>send</w:t>
+      </w:r>
+      <w:proofErr w:type="gramEnd"/>
+      <w:r>
+        <w:rPr>
+          <w:rFonts w:ascii="Candara" w:hAnsi="Candara"/>
+        </w:rPr>
+        <w:t xml:space="preserve"> by the alert function?</w:t>
       </w:r>
     </w:p>
     <w:p>
@@ -913,8 +927,16 @@
         <w:rPr>
           <w:rFonts w:ascii="Candara" w:hAnsi="Candara"/>
         </w:rPr>
-        <w:t>Each property in an array is an……….……and each element can be assigned a……………..</w:t>
-      </w:r>
+        <w:t>Each property in an array is an……….……and each element can be assigned a…………</w:t>
+      </w:r>
+      <w:proofErr w:type="gramStart"/>
+      <w:r>
+        <w:rPr>
+          <w:rFonts w:ascii="Candara" w:hAnsi="Candara"/>
+        </w:rPr>
+        <w:t>…..</w:t>
+      </w:r>
+      <w:proofErr w:type="gramEnd"/>
     </w:p>
     <w:p>
       <w:pPr>
@@ -1096,13 +1118,23 @@
           <w:highlight w:val="yellow"/>
         </w:rPr>
       </w:pPr>
+      <w:proofErr w:type="spellStart"/>
       <w:r>
         <w:rPr>
           <w:rFonts w:ascii="Candara" w:hAnsi="Candara"/>
           <w:b/>
           <w:highlight w:val="yellow"/>
         </w:rPr>
-        <w:t xml:space="preserve">firstName  </w:t>
+        <w:t>firstName</w:t>
+      </w:r>
+      <w:proofErr w:type="spellEnd"/>
+      <w:r>
+        <w:rPr>
+          <w:rFonts w:ascii="Candara" w:hAnsi="Candara"/>
+          <w:b/>
+          <w:highlight w:val="yellow"/>
+        </w:rPr>
+        <w:t xml:space="preserve">  </w:t>
       </w:r>
     </w:p>
     <w:p>
@@ -1121,6 +1153,7 @@
           <w:highlight w:val="yellow"/>
         </w:rPr>
       </w:pPr>
+      <w:proofErr w:type="spellStart"/>
       <w:r>
         <w:rPr>
           <w:rFonts w:ascii="Candara" w:hAnsi="Candara"/>
@@ -1129,6 +1162,7 @@
         </w:rPr>
         <w:t>firstname</w:t>
       </w:r>
+      <w:proofErr w:type="spellEnd"/>
     </w:p>
     <w:p>
       <w:pPr>
@@ -1307,7 +1341,21 @@
         <w:rPr>
           <w:rFonts w:ascii="Candara" w:hAnsi="Candara"/>
         </w:rPr>
-        <w:t xml:space="preserve">String and primi  </w:t>
+        <w:t xml:space="preserve">String and </w:t>
+      </w:r>
+      <w:proofErr w:type="spellStart"/>
+      <w:r>
+        <w:rPr>
+          <w:rFonts w:ascii="Candara" w:hAnsi="Candara"/>
+        </w:rPr>
+        <w:t>primi</w:t>
+      </w:r>
+      <w:proofErr w:type="spellEnd"/>
+      <w:r>
+        <w:rPr>
+          <w:rFonts w:ascii="Candara" w:hAnsi="Candara"/>
+        </w:rPr>
+        <w:t xml:space="preserve">  </w:t>
       </w:r>
     </w:p>
     <w:p>
@@ -1463,7 +1511,21 @@
         <w:rPr>
           <w:rFonts w:ascii="Candara" w:hAnsi="Candara"/>
         </w:rPr>
-        <w:t>var a=parts. length;  Output is—</w:t>
+        <w:t xml:space="preserve">var a=parts. </w:t>
+      </w:r>
+      <w:proofErr w:type="gramStart"/>
+      <w:r>
+        <w:rPr>
+          <w:rFonts w:ascii="Candara" w:hAnsi="Candara"/>
+        </w:rPr>
+        <w:t>length;  Output</w:t>
+      </w:r>
+      <w:proofErr w:type="gramEnd"/>
+      <w:r>
+        <w:rPr>
+          <w:rFonts w:ascii="Candara" w:hAnsi="Candara"/>
+        </w:rPr>
+        <w:t xml:space="preserve"> is—</w:t>
       </w:r>
     </w:p>
     <w:p>
@@ -1601,18 +1663,28 @@
           <w:rFonts w:ascii="Candara" w:hAnsi="Candara"/>
         </w:rPr>
       </w:pPr>
+      <w:proofErr w:type="gramStart"/>
       <w:r>
         <w:rPr>
           <w:rFonts w:ascii="Candara" w:hAnsi="Candara"/>
           <w:b/>
           <w:highlight w:val="yellow"/>
         </w:rPr>
-        <w:t>join()</w:t>
-      </w:r>
+        <w:t>join(</w:t>
+      </w:r>
+      <w:proofErr w:type="gramEnd"/>
       <w:r>
         <w:rPr>
           <w:rFonts w:ascii="Candara" w:hAnsi="Candara"/>
           <w:b/>
+          <w:highlight w:val="yellow"/>
+        </w:rPr>
+        <w:t>)</w:t>
+      </w:r>
+      <w:r>
+        <w:rPr>
+          <w:rFonts w:ascii="Candara" w:hAnsi="Candara"/>
+          <w:b/>
         </w:rPr>
         <w:t xml:space="preserve">  </w:t>
       </w:r>
@@ -1632,7 +1704,14 @@
         <w:rPr>
           <w:rFonts w:ascii="Candara" w:hAnsi="Candara"/>
         </w:rPr>
-        <w:t>c. slice()</w:t>
+        <w:t xml:space="preserve">c. </w:t>
+      </w:r>
+      <w:r>
+        <w:rPr>
+          <w:rFonts w:ascii="Candara" w:hAnsi="Candara"/>
+          <w:highlight w:val="yellow"/>
+        </w:rPr>
+        <w:t>slice()</w:t>
       </w:r>
       <w:r>
         <w:rPr>
@@ -1640,11 +1719,21 @@
         </w:rPr>
         <w:t xml:space="preserve">  </w:t>
       </w:r>
-      <w:r>
-        <w:rPr>
-          <w:rFonts w:ascii="Candara" w:hAnsi="Candara"/>
-        </w:rPr>
-        <w:t>d.concat()</w:t>
+      <w:proofErr w:type="spellStart"/>
+      <w:r>
+        <w:rPr>
+          <w:rFonts w:ascii="Candara" w:hAnsi="Candara"/>
+          <w:highlight w:val="yellow"/>
+        </w:rPr>
+        <w:t>d.concat</w:t>
+      </w:r>
+      <w:proofErr w:type="spellEnd"/>
+      <w:r>
+        <w:rPr>
+          <w:rFonts w:ascii="Candara" w:hAnsi="Candara"/>
+          <w:highlight w:val="yellow"/>
+        </w:rPr>
+        <w:t>()</w:t>
       </w:r>
     </w:p>
     <w:p>
@@ -1789,6 +1878,8 @@
           <w:rFonts w:ascii="Candara" w:hAnsi="Candara"/>
         </w:rPr>
       </w:pPr>
+      <w:proofErr w:type="spellStart"/>
+      <w:proofErr w:type="gramStart"/>
       <w:r>
         <w:rPr>
           <w:rFonts w:ascii="Candara" w:hAnsi="Candara"/>
@@ -1796,7 +1887,18 @@
           <w:bCs/>
           <w:highlight w:val="yellow"/>
         </w:rPr>
-        <w:t>txt.substr(5,6);</w:t>
+        <w:t>txt.substr</w:t>
+      </w:r>
+      <w:proofErr w:type="spellEnd"/>
+      <w:proofErr w:type="gramEnd"/>
+      <w:r>
+        <w:rPr>
+          <w:rFonts w:ascii="Candara" w:hAnsi="Candara"/>
+          <w:b/>
+          <w:bCs/>
+          <w:highlight w:val="yellow"/>
+        </w:rPr>
+        <w:t>(5,6);</w:t>
       </w:r>
       <w:r>
         <w:rPr>
@@ -1818,11 +1920,33 @@
           <w:rFonts w:ascii="Candara" w:hAnsi="Candara"/>
         </w:rPr>
       </w:pPr>
-      <w:r>
-        <w:rPr>
-          <w:rFonts w:ascii="Candara" w:hAnsi="Candara"/>
-        </w:rPr>
-        <w:t>text.part(5,6);</w:t>
+      <w:proofErr w:type="spellStart"/>
+      <w:r>
+        <w:rPr>
+          <w:rFonts w:ascii="Candara" w:hAnsi="Candara"/>
+        </w:rPr>
+        <w:t>text.</w:t>
+      </w:r>
+      <w:proofErr w:type="gramStart"/>
+      <w:r>
+        <w:rPr>
+          <w:rFonts w:ascii="Candara" w:hAnsi="Candara"/>
+        </w:rPr>
+        <w:t>part</w:t>
+      </w:r>
+      <w:proofErr w:type="spellEnd"/>
+      <w:r>
+        <w:rPr>
+          <w:rFonts w:ascii="Candara" w:hAnsi="Candara"/>
+        </w:rPr>
+        <w:t>(</w:t>
+      </w:r>
+      <w:proofErr w:type="gramEnd"/>
+      <w:r>
+        <w:rPr>
+          <w:rFonts w:ascii="Candara" w:hAnsi="Candara"/>
+        </w:rPr>
+        <w:t>5,6);</w:t>
       </w:r>
     </w:p>
     <w:p>
@@ -1838,11 +1962,21 @@
           <w:rFonts w:ascii="Candara" w:hAnsi="Candara"/>
         </w:rPr>
       </w:pPr>
-      <w:r>
-        <w:rPr>
-          <w:rFonts w:ascii="Candara" w:hAnsi="Candara"/>
-        </w:rPr>
-        <w:t>txt.piece(5,6);</w:t>
+      <w:proofErr w:type="spellStart"/>
+      <w:proofErr w:type="gramStart"/>
+      <w:r>
+        <w:rPr>
+          <w:rFonts w:ascii="Candara" w:hAnsi="Candara"/>
+        </w:rPr>
+        <w:t>txt.piece</w:t>
+      </w:r>
+      <w:proofErr w:type="spellEnd"/>
+      <w:proofErr w:type="gramEnd"/>
+      <w:r>
+        <w:rPr>
+          <w:rFonts w:ascii="Candara" w:hAnsi="Candara"/>
+        </w:rPr>
+        <w:t>(5,6);</w:t>
       </w:r>
       <w:r>
         <w:rPr>
@@ -1864,11 +1998,21 @@
           <w:rFonts w:ascii="Candara" w:hAnsi="Candara"/>
         </w:rPr>
       </w:pPr>
-      <w:r>
-        <w:rPr>
-          <w:rFonts w:ascii="Candara" w:hAnsi="Candara"/>
-        </w:rPr>
-        <w:t>txt.split(5,6);</w:t>
+      <w:proofErr w:type="spellStart"/>
+      <w:proofErr w:type="gramStart"/>
+      <w:r>
+        <w:rPr>
+          <w:rFonts w:ascii="Candara" w:hAnsi="Candara"/>
+        </w:rPr>
+        <w:t>txt.split</w:t>
+      </w:r>
+      <w:proofErr w:type="spellEnd"/>
+      <w:proofErr w:type="gramEnd"/>
+      <w:r>
+        <w:rPr>
+          <w:rFonts w:ascii="Candara" w:hAnsi="Candara"/>
+        </w:rPr>
+        <w:t>(5,6);</w:t>
       </w:r>
     </w:p>
     <w:p>
@@ -1898,7 +2042,21 @@
         <w:rPr>
           <w:rFonts w:ascii="Candara" w:hAnsi="Candara"/>
         </w:rPr>
-        <w:t xml:space="preserve">How do you locate the first position of “method” in a string (txt=”How much you </w:t>
+        <w:t>How do you locate the first position of “method” in a string (txt</w:t>
+      </w:r>
+      <w:proofErr w:type="gramStart"/>
+      <w:r>
+        <w:rPr>
+          <w:rFonts w:ascii="Candara" w:hAnsi="Candara"/>
+        </w:rPr>
+        <w:t>=”How</w:t>
+      </w:r>
+      <w:proofErr w:type="gramEnd"/>
+      <w:r>
+        <w:rPr>
+          <w:rFonts w:ascii="Candara" w:hAnsi="Candara"/>
+        </w:rPr>
+        <w:t xml:space="preserve"> much you </w:t>
       </w:r>
       <w:r>
         <w:rPr>
@@ -1921,11 +2079,21 @@
           <w:rFonts w:ascii="Candara" w:hAnsi="Candara"/>
         </w:rPr>
       </w:pPr>
-      <w:r>
-        <w:rPr>
-          <w:rFonts w:ascii="Candara" w:hAnsi="Candara"/>
-        </w:rPr>
-        <w:t>txt.find(‘method’);</w:t>
+      <w:proofErr w:type="spellStart"/>
+      <w:proofErr w:type="gramStart"/>
+      <w:r>
+        <w:rPr>
+          <w:rFonts w:ascii="Candara" w:hAnsi="Candara"/>
+        </w:rPr>
+        <w:t>txt.find</w:t>
+      </w:r>
+      <w:proofErr w:type="spellEnd"/>
+      <w:proofErr w:type="gramEnd"/>
+      <w:r>
+        <w:rPr>
+          <w:rFonts w:ascii="Candara" w:hAnsi="Candara"/>
+        </w:rPr>
+        <w:t>(‘method’);</w:t>
       </w:r>
     </w:p>
     <w:p>
@@ -1941,11 +2109,21 @@
           <w:rFonts w:ascii="Candara" w:hAnsi="Candara"/>
         </w:rPr>
       </w:pPr>
-      <w:r>
-        <w:rPr>
-          <w:rFonts w:ascii="Candara" w:hAnsi="Candara"/>
-        </w:rPr>
-        <w:t>txt.locate(‘ method’);</w:t>
+      <w:proofErr w:type="spellStart"/>
+      <w:proofErr w:type="gramStart"/>
+      <w:r>
+        <w:rPr>
+          <w:rFonts w:ascii="Candara" w:hAnsi="Candara"/>
+        </w:rPr>
+        <w:t>txt.locate</w:t>
+      </w:r>
+      <w:proofErr w:type="spellEnd"/>
+      <w:proofErr w:type="gramEnd"/>
+      <w:r>
+        <w:rPr>
+          <w:rFonts w:ascii="Candara" w:hAnsi="Candara"/>
+        </w:rPr>
+        <w:t>(‘ method’);</w:t>
       </w:r>
     </w:p>
     <w:p>
@@ -1962,6 +2140,8 @@
           <w:highlight w:val="yellow"/>
         </w:rPr>
       </w:pPr>
+      <w:proofErr w:type="spellStart"/>
+      <w:proofErr w:type="gramStart"/>
       <w:r>
         <w:rPr>
           <w:rFonts w:ascii="Candara" w:hAnsi="Candara"/>
@@ -1969,7 +2149,18 @@
           <w:bCs/>
           <w:highlight w:val="yellow"/>
         </w:rPr>
-        <w:t>txt.indexOf(‘method’);</w:t>
+        <w:t>txt.indexOf</w:t>
+      </w:r>
+      <w:proofErr w:type="spellEnd"/>
+      <w:proofErr w:type="gramEnd"/>
+      <w:r>
+        <w:rPr>
+          <w:rFonts w:ascii="Candara" w:hAnsi="Candara"/>
+          <w:b/>
+          <w:bCs/>
+          <w:highlight w:val="yellow"/>
+        </w:rPr>
+        <w:t>(‘method’);</w:t>
       </w:r>
     </w:p>
     <w:p>
@@ -1985,11 +2176,35 @@
           <w:rFonts w:ascii="Candara" w:hAnsi="Candara"/>
         </w:rPr>
       </w:pPr>
-      <w:r>
-        <w:rPr>
-          <w:rFonts w:ascii="Candara" w:hAnsi="Candara"/>
-        </w:rPr>
-        <w:t>txt.countTo(‘methoa’);</w:t>
+      <w:proofErr w:type="spellStart"/>
+      <w:proofErr w:type="gramStart"/>
+      <w:r>
+        <w:rPr>
+          <w:rFonts w:ascii="Candara" w:hAnsi="Candara"/>
+        </w:rPr>
+        <w:t>txt.countTo</w:t>
+      </w:r>
+      <w:proofErr w:type="spellEnd"/>
+      <w:proofErr w:type="gramEnd"/>
+      <w:r>
+        <w:rPr>
+          <w:rFonts w:ascii="Candara" w:hAnsi="Candara"/>
+        </w:rPr>
+        <w:t>(‘</w:t>
+      </w:r>
+      <w:proofErr w:type="spellStart"/>
+      <w:r>
+        <w:rPr>
+          <w:rFonts w:ascii="Candara" w:hAnsi="Candara"/>
+        </w:rPr>
+        <w:t>methoa</w:t>
+      </w:r>
+      <w:proofErr w:type="spellEnd"/>
+      <w:r>
+        <w:rPr>
+          <w:rFonts w:ascii="Candara" w:hAnsi="Candara"/>
+        </w:rPr>
+        <w:t>’);</w:t>
       </w:r>
     </w:p>
     <w:p>
@@ -2040,7 +2255,21 @@
         <w:rPr>
           <w:rFonts w:ascii="Candara" w:hAnsi="Candara"/>
         </w:rPr>
-        <w:t>cerate date()</w:t>
+        <w:t xml:space="preserve">cerate </w:t>
+      </w:r>
+      <w:proofErr w:type="gramStart"/>
+      <w:r>
+        <w:rPr>
+          <w:rFonts w:ascii="Candara" w:hAnsi="Candara"/>
+        </w:rPr>
+        <w:t>date(</w:t>
+      </w:r>
+      <w:proofErr w:type="gramEnd"/>
+      <w:r>
+        <w:rPr>
+          <w:rFonts w:ascii="Candara" w:hAnsi="Candara"/>
+        </w:rPr>
+        <w:t>)</w:t>
       </w:r>
       <w:r>
         <w:rPr>
@@ -2082,7 +2311,27 @@
           <w:bCs/>
           <w:highlight w:val="yellow"/>
         </w:rPr>
-        <w:t>new Date()</w:t>
+        <w:t xml:space="preserve">new </w:t>
+      </w:r>
+      <w:proofErr w:type="gramStart"/>
+      <w:r>
+        <w:rPr>
+          <w:rFonts w:ascii="Candara" w:hAnsi="Candara"/>
+          <w:b/>
+          <w:bCs/>
+          <w:highlight w:val="yellow"/>
+        </w:rPr>
+        <w:t>Date(</w:t>
+      </w:r>
+      <w:proofErr w:type="gramEnd"/>
+      <w:r>
+        <w:rPr>
+          <w:rFonts w:ascii="Candara" w:hAnsi="Candara"/>
+          <w:b/>
+          <w:bCs/>
+          <w:highlight w:val="yellow"/>
+        </w:rPr>
+        <w:t>)</w:t>
       </w:r>
     </w:p>
     <w:p>
@@ -2102,7 +2351,21 @@
         <w:rPr>
           <w:rFonts w:ascii="Candara" w:hAnsi="Candara"/>
         </w:rPr>
-        <w:t>Date object()</w:t>
+        <w:t xml:space="preserve">Date </w:t>
+      </w:r>
+      <w:proofErr w:type="gramStart"/>
+      <w:r>
+        <w:rPr>
+          <w:rFonts w:ascii="Candara" w:hAnsi="Candara"/>
+        </w:rPr>
+        <w:t>object(</w:t>
+      </w:r>
+      <w:proofErr w:type="gramEnd"/>
+      <w:r>
+        <w:rPr>
+          <w:rFonts w:ascii="Candara" w:hAnsi="Candara"/>
+        </w:rPr>
+        <w:t>)</w:t>
       </w:r>
     </w:p>
     <w:p>
@@ -2118,11 +2381,19 @@
           <w:rFonts w:ascii="Candara" w:hAnsi="Candara"/>
         </w:rPr>
       </w:pPr>
-      <w:r>
-        <w:rPr>
-          <w:rFonts w:ascii="Candara" w:hAnsi="Candara"/>
-        </w:rPr>
-        <w:t>Date()</w:t>
+      <w:proofErr w:type="gramStart"/>
+      <w:r>
+        <w:rPr>
+          <w:rFonts w:ascii="Candara" w:hAnsi="Candara"/>
+        </w:rPr>
+        <w:t>Date(</w:t>
+      </w:r>
+      <w:proofErr w:type="gramEnd"/>
+      <w:r>
+        <w:rPr>
+          <w:rFonts w:ascii="Candara" w:hAnsi="Candara"/>
+        </w:rPr>
+        <w:t>)</w:t>
       </w:r>
     </w:p>
     <w:p>
@@ -2170,11 +2441,19 @@
           <w:bCs/>
         </w:rPr>
       </w:pPr>
-      <w:r>
-        <w:rPr>
-          <w:rFonts w:ascii="Candara" w:hAnsi="Candara"/>
-        </w:rPr>
-        <w:t>myDate.chgDate(7);</w:t>
+      <w:proofErr w:type="spellStart"/>
+      <w:r>
+        <w:rPr>
+          <w:rFonts w:ascii="Candara" w:hAnsi="Candara"/>
+        </w:rPr>
+        <w:t>myDate.chgDate</w:t>
+      </w:r>
+      <w:proofErr w:type="spellEnd"/>
+      <w:r>
+        <w:rPr>
+          <w:rFonts w:ascii="Candara" w:hAnsi="Candara"/>
+        </w:rPr>
+        <w:t>(7);</w:t>
       </w:r>
     </w:p>
     <w:p>
@@ -2191,6 +2470,7 @@
           <w:highlight w:val="yellow"/>
         </w:rPr>
       </w:pPr>
+      <w:proofErr w:type="spellStart"/>
       <w:r>
         <w:rPr>
           <w:rFonts w:ascii="Candara" w:hAnsi="Candara"/>
@@ -2198,7 +2478,48 @@
           <w:bCs/>
           <w:highlight w:val="yellow"/>
         </w:rPr>
-        <w:t>myDate.setDate(myDate.getDate()+7);</w:t>
+        <w:t>myDate.setDate</w:t>
+      </w:r>
+      <w:proofErr w:type="spellEnd"/>
+      <w:r>
+        <w:rPr>
+          <w:rFonts w:ascii="Candara" w:hAnsi="Candara"/>
+          <w:b/>
+          <w:bCs/>
+          <w:highlight w:val="yellow"/>
+        </w:rPr>
+        <w:t>(</w:t>
+      </w:r>
+      <w:proofErr w:type="spellStart"/>
+      <w:r>
+        <w:rPr>
+          <w:rFonts w:ascii="Candara" w:hAnsi="Candara"/>
+          <w:b/>
+          <w:bCs/>
+          <w:highlight w:val="yellow"/>
+        </w:rPr>
+        <w:t>myDate.getDate</w:t>
+      </w:r>
+      <w:proofErr w:type="spellEnd"/>
+      <w:proofErr w:type="gramStart"/>
+      <w:r>
+        <w:rPr>
+          <w:rFonts w:ascii="Candara" w:hAnsi="Candara"/>
+          <w:b/>
+          <w:bCs/>
+          <w:highlight w:val="yellow"/>
+        </w:rPr>
+        <w:t>()+</w:t>
+      </w:r>
+      <w:proofErr w:type="gramEnd"/>
+      <w:r>
+        <w:rPr>
+          <w:rFonts w:ascii="Candara" w:hAnsi="Candara"/>
+          <w:b/>
+          <w:bCs/>
+          <w:highlight w:val="yellow"/>
+        </w:rPr>
+        <w:t>7);</w:t>
       </w:r>
     </w:p>
     <w:p>
@@ -2214,11 +2535,19 @@
           <w:rFonts w:ascii="Candara" w:hAnsi="Candara"/>
         </w:rPr>
       </w:pPr>
-      <w:r>
-        <w:rPr>
-          <w:rFonts w:ascii="Candara" w:hAnsi="Candara"/>
-        </w:rPr>
-        <w:t>myDate.setDate(+7)</w:t>
+      <w:proofErr w:type="spellStart"/>
+      <w:r>
+        <w:rPr>
+          <w:rFonts w:ascii="Candara" w:hAnsi="Candara"/>
+        </w:rPr>
+        <w:t>myDate.setDate</w:t>
+      </w:r>
+      <w:proofErr w:type="spellEnd"/>
+      <w:r>
+        <w:rPr>
+          <w:rFonts w:ascii="Candara" w:hAnsi="Candara"/>
+        </w:rPr>
+        <w:t>(+7)</w:t>
       </w:r>
     </w:p>
     <w:p>
@@ -2234,11 +2563,41 @@
           <w:rFonts w:ascii="Candara" w:hAnsi="Candara"/>
         </w:rPr>
       </w:pPr>
-      <w:r>
-        <w:rPr>
-          <w:rFonts w:ascii="Candara" w:hAnsi="Candara"/>
-        </w:rPr>
-        <w:t>myDate.chgDate(myDate.getDate()+7);</w:t>
+      <w:proofErr w:type="spellStart"/>
+      <w:r>
+        <w:rPr>
+          <w:rFonts w:ascii="Candara" w:hAnsi="Candara"/>
+        </w:rPr>
+        <w:t>myDate.chgDate</w:t>
+      </w:r>
+      <w:proofErr w:type="spellEnd"/>
+      <w:r>
+        <w:rPr>
+          <w:rFonts w:ascii="Candara" w:hAnsi="Candara"/>
+        </w:rPr>
+        <w:t>(</w:t>
+      </w:r>
+      <w:proofErr w:type="spellStart"/>
+      <w:r>
+        <w:rPr>
+          <w:rFonts w:ascii="Candara" w:hAnsi="Candara"/>
+        </w:rPr>
+        <w:t>myDate.getDate</w:t>
+      </w:r>
+      <w:proofErr w:type="spellEnd"/>
+      <w:proofErr w:type="gramStart"/>
+      <w:r>
+        <w:rPr>
+          <w:rFonts w:ascii="Candara" w:hAnsi="Candara"/>
+        </w:rPr>
+        <w:t>()+</w:t>
+      </w:r>
+      <w:proofErr w:type="gramEnd"/>
+      <w:r>
+        <w:rPr>
+          <w:rFonts w:ascii="Candara" w:hAnsi="Candara"/>
+        </w:rPr>
+        <w:t>7);</w:t>
       </w:r>
     </w:p>
     <w:p>
@@ -2403,7 +2762,21 @@
         <w:rPr>
           <w:rFonts w:ascii="Candara" w:hAnsi="Candara"/>
         </w:rPr>
-        <w:t>In JavaScript, an element is referenced as an …………..and each of the elements attributes is referenced as a…………</w:t>
+        <w:t>In JavaScript, an element is referenced as an ………</w:t>
+      </w:r>
+      <w:proofErr w:type="gramStart"/>
+      <w:r>
+        <w:rPr>
+          <w:rFonts w:ascii="Candara" w:hAnsi="Candara"/>
+        </w:rPr>
+        <w:t>…..</w:t>
+      </w:r>
+      <w:proofErr w:type="gramEnd"/>
+      <w:r>
+        <w:rPr>
+          <w:rFonts w:ascii="Candara" w:hAnsi="Candara"/>
+        </w:rPr>
+        <w:t>and each of the elements attributes is referenced as a…………</w:t>
       </w:r>
     </w:p>
     <w:p>
@@ -2644,11 +3017,19 @@
           <w:rFonts w:ascii="Candara" w:hAnsi="Candara"/>
         </w:rPr>
       </w:pPr>
-      <w:r>
-        <w:rPr>
-          <w:rFonts w:ascii="Candara" w:hAnsi="Candara"/>
-        </w:rPr>
-        <w:t>alert(“hello “+3+” times)</w:t>
+      <w:proofErr w:type="gramStart"/>
+      <w:r>
+        <w:rPr>
+          <w:rFonts w:ascii="Candara" w:hAnsi="Candara"/>
+        </w:rPr>
+        <w:t>alert(</w:t>
+      </w:r>
+      <w:proofErr w:type="gramEnd"/>
+      <w:r>
+        <w:rPr>
+          <w:rFonts w:ascii="Candara" w:hAnsi="Candara"/>
+        </w:rPr>
+        <w:t>“hello “+3+” times)</w:t>
       </w:r>
       <w:r>
         <w:rPr>
@@ -2669,11 +3050,19 @@
           <w:rFonts w:ascii="Candara" w:hAnsi="Candara"/>
         </w:rPr>
       </w:pPr>
-      <w:r>
-        <w:rPr>
-          <w:rFonts w:ascii="Candara" w:hAnsi="Candara"/>
-        </w:rPr>
-        <w:t>alert(“hello “+3  times)</w:t>
+      <w:proofErr w:type="gramStart"/>
+      <w:r>
+        <w:rPr>
+          <w:rFonts w:ascii="Candara" w:hAnsi="Candara"/>
+        </w:rPr>
+        <w:t>alert(</w:t>
+      </w:r>
+      <w:proofErr w:type="gramEnd"/>
+      <w:r>
+        <w:rPr>
+          <w:rFonts w:ascii="Candara" w:hAnsi="Candara"/>
+        </w:rPr>
+        <w:t>“hello “+3  times)</w:t>
       </w:r>
       <w:r>
         <w:rPr>
@@ -2695,13 +3084,23 @@
           <w:highlight w:val="yellow"/>
         </w:rPr>
       </w:pPr>
+      <w:proofErr w:type="gramStart"/>
       <w:r>
         <w:rPr>
           <w:rFonts w:ascii="Candara" w:hAnsi="Candara"/>
           <w:b/>
           <w:highlight w:val="yellow"/>
         </w:rPr>
-        <w:t>alert(“hello</w:t>
+        <w:t>alert(</w:t>
+      </w:r>
+      <w:proofErr w:type="gramEnd"/>
+      <w:r>
+        <w:rPr>
+          <w:rFonts w:ascii="Candara" w:hAnsi="Candara"/>
+          <w:b/>
+          <w:highlight w:val="yellow"/>
+        </w:rPr>
+        <w:t>“hello</w:t>
       </w:r>
       <w:r>
         <w:rPr>
@@ -2732,11 +3131,19 @@
           <w:rFonts w:ascii="Candara" w:hAnsi="Candara"/>
         </w:rPr>
       </w:pPr>
-      <w:r>
-        <w:rPr>
-          <w:rFonts w:ascii="Candara" w:hAnsi="Candara"/>
-        </w:rPr>
-        <w:t>alert(“hello “+3+” times)</w:t>
+      <w:proofErr w:type="gramStart"/>
+      <w:r>
+        <w:rPr>
+          <w:rFonts w:ascii="Candara" w:hAnsi="Candara"/>
+        </w:rPr>
+        <w:t>alert(</w:t>
+      </w:r>
+      <w:proofErr w:type="gramEnd"/>
+      <w:r>
+        <w:rPr>
+          <w:rFonts w:ascii="Candara" w:hAnsi="Candara"/>
+        </w:rPr>
+        <w:t>“hello “+3+” times)</w:t>
       </w:r>
     </w:p>
     <w:p>
@@ -2810,7 +3217,25 @@
           <w:b/>
           <w:highlight w:val="yellow"/>
         </w:rPr>
-        <w:t>You can use any combination of upper and lower case characters that you want in a function and variable name</w:t>
+        <w:t xml:space="preserve">You can use any combination of </w:t>
+      </w:r>
+      <w:proofErr w:type="gramStart"/>
+      <w:r>
+        <w:rPr>
+          <w:rFonts w:ascii="Candara" w:hAnsi="Candara"/>
+          <w:b/>
+          <w:highlight w:val="yellow"/>
+        </w:rPr>
+        <w:t>upper and lower case</w:t>
+      </w:r>
+      <w:proofErr w:type="gramEnd"/>
+      <w:r>
+        <w:rPr>
+          <w:rFonts w:ascii="Candara" w:hAnsi="Candara"/>
+          <w:b/>
+          <w:highlight w:val="yellow"/>
+        </w:rPr>
+        <w:t xml:space="preserve"> characters that you want in a function and variable name</w:t>
       </w:r>
     </w:p>
     <w:p>
@@ -2879,12 +3304,21 @@
           <w:szCs w:val="20"/>
         </w:rPr>
       </w:pPr>
-      <w:r>
-        <w:rPr>
-          <w:rFonts w:ascii="Candara" w:hAnsi="Candara"/>
-          <w:szCs w:val="20"/>
-        </w:rPr>
-        <w:t>Arrow(-</w:t>
+      <w:proofErr w:type="gramStart"/>
+      <w:r>
+        <w:rPr>
+          <w:rFonts w:ascii="Candara" w:hAnsi="Candara"/>
+          <w:szCs w:val="20"/>
+        </w:rPr>
+        <w:t>Arrow(</w:t>
+      </w:r>
+      <w:proofErr w:type="gramEnd"/>
+      <w:r>
+        <w:rPr>
+          <w:rFonts w:ascii="Candara" w:hAnsi="Candara"/>
+          <w:szCs w:val="20"/>
+        </w:rPr>
+        <w:t>-</w:t>
       </w:r>
       <w:r>
         <w:rPr>
@@ -2954,12 +3388,21 @@
         </w:rPr>
         <w:t xml:space="preserve">  </w:t>
       </w:r>
-      <w:r>
-        <w:rPr>
-          <w:rFonts w:ascii="Candara" w:hAnsi="Candara"/>
-          <w:szCs w:val="20"/>
-        </w:rPr>
-        <w:t>Equal(=)</w:t>
+      <w:proofErr w:type="gramStart"/>
+      <w:r>
+        <w:rPr>
+          <w:rFonts w:ascii="Candara" w:hAnsi="Candara"/>
+          <w:szCs w:val="20"/>
+        </w:rPr>
+        <w:t>Equal(</w:t>
+      </w:r>
+      <w:proofErr w:type="gramEnd"/>
+      <w:r>
+        <w:rPr>
+          <w:rFonts w:ascii="Candara" w:hAnsi="Candara"/>
+          <w:szCs w:val="20"/>
+        </w:rPr>
+        <w:t>=)</w:t>
       </w:r>
       <w:r>
         <w:rPr>
@@ -3038,7 +3481,55 @@
           <w:rFonts w:ascii="Candara" w:hAnsi="Candara"/>
           <w:szCs w:val="24"/>
         </w:rPr>
-        <w:t xml:space="preserve">For (i=0; i&lt;=2; i++) </w:t>
+        <w:t>For (</w:t>
+      </w:r>
+      <w:proofErr w:type="spellStart"/>
+      <w:r>
+        <w:rPr>
+          <w:rFonts w:ascii="Candara" w:hAnsi="Candara"/>
+          <w:szCs w:val="24"/>
+        </w:rPr>
+        <w:t>i</w:t>
+      </w:r>
+      <w:proofErr w:type="spellEnd"/>
+      <w:r>
+        <w:rPr>
+          <w:rFonts w:ascii="Candara" w:hAnsi="Candara"/>
+          <w:szCs w:val="24"/>
+        </w:rPr>
+        <w:t xml:space="preserve">=0; </w:t>
+      </w:r>
+      <w:proofErr w:type="spellStart"/>
+      <w:r>
+        <w:rPr>
+          <w:rFonts w:ascii="Candara" w:hAnsi="Candara"/>
+          <w:szCs w:val="24"/>
+        </w:rPr>
+        <w:t>i</w:t>
+      </w:r>
+      <w:proofErr w:type="spellEnd"/>
+      <w:r>
+        <w:rPr>
+          <w:rFonts w:ascii="Candara" w:hAnsi="Candara"/>
+          <w:szCs w:val="24"/>
+        </w:rPr>
+        <w:t xml:space="preserve">&lt;=2; </w:t>
+      </w:r>
+      <w:proofErr w:type="spellStart"/>
+      <w:r>
+        <w:rPr>
+          <w:rFonts w:ascii="Candara" w:hAnsi="Candara"/>
+          <w:szCs w:val="24"/>
+        </w:rPr>
+        <w:t>i</w:t>
+      </w:r>
+      <w:proofErr w:type="spellEnd"/>
+      <w:r>
+        <w:rPr>
+          <w:rFonts w:ascii="Candara" w:hAnsi="Candara"/>
+          <w:szCs w:val="24"/>
+        </w:rPr>
+        <w:t xml:space="preserve">++) </w:t>
       </w:r>
       <w:r>
         <w:rPr>
@@ -3105,6 +3596,7 @@
           <w:szCs w:val="24"/>
         </w:rPr>
       </w:pPr>
+      <w:proofErr w:type="gramStart"/>
       <w:r>
         <w:rPr>
           <w:rFonts w:ascii="Candara" w:hAnsi="Candara"/>
@@ -3126,6 +3618,7 @@
         </w:rPr>
         <w:t>B.8</w:t>
       </w:r>
+      <w:proofErr w:type="gramEnd"/>
       <w:r>
         <w:rPr>
           <w:rFonts w:ascii="Candara" w:hAnsi="Candara"/>
@@ -3206,7 +3699,15 @@
         </w:numPr>
       </w:pPr>
       <w:r>
-        <w:t>An illegal JavaScript statement.</w:t>
+        <w:t xml:space="preserve">An illegal JavaScript </w:t>
+      </w:r>
+      <w:proofErr w:type="gramStart"/>
+      <w:r>
+        <w:t>statement</w:t>
+      </w:r>
+      <w:proofErr w:type="gramEnd"/>
+      <w:r>
+        <w:t>.</w:t>
       </w:r>
     </w:p>
     <w:p>
@@ -3235,7 +3736,21 @@
         <w:rPr>
           <w:rFonts w:cstheme="minorHAnsi"/>
         </w:rPr>
-        <w:t>var xyz=5;</w:t>
+        <w:t xml:space="preserve">var </w:t>
+      </w:r>
+      <w:proofErr w:type="spellStart"/>
+      <w:r>
+        <w:rPr>
+          <w:rFonts w:cstheme="minorHAnsi"/>
+        </w:rPr>
+        <w:t>xyz</w:t>
+      </w:r>
+      <w:proofErr w:type="spellEnd"/>
+      <w:r>
+        <w:rPr>
+          <w:rFonts w:cstheme="minorHAnsi"/>
+        </w:rPr>
+        <w:t>=5;</w:t>
       </w:r>
     </w:p>
     <w:p>
@@ -3245,16 +3760,34 @@
           <w:rFonts w:cstheme="minorHAnsi"/>
         </w:rPr>
       </w:pPr>
+      <w:proofErr w:type="spellStart"/>
+      <w:proofErr w:type="gramStart"/>
       <w:r>
         <w:rPr>
           <w:rFonts w:cstheme="minorHAnsi"/>
         </w:rPr>
-        <w:t>document.write(xyz</w:t>
-      </w:r>
+        <w:t>document.write</w:t>
+      </w:r>
+      <w:proofErr w:type="spellEnd"/>
+      <w:proofErr w:type="gramEnd"/>
       <w:r>
         <w:rPr>
           <w:rFonts w:cstheme="minorHAnsi"/>
         </w:rPr>
+        <w:t>(</w:t>
+      </w:r>
+      <w:proofErr w:type="spellStart"/>
+      <w:r>
+        <w:rPr>
+          <w:rFonts w:cstheme="minorHAnsi"/>
+        </w:rPr>
+        <w:t>xyz</w:t>
+      </w:r>
+      <w:proofErr w:type="spellEnd"/>
+      <w:r>
+        <w:rPr>
+          <w:rFonts w:cstheme="minorHAnsi"/>
+        </w:rPr>
         <w:t>--</w:t>
       </w:r>
       <w:r>
@@ -3271,11 +3804,35 @@
           <w:rFonts w:cstheme="minorHAnsi"/>
         </w:rPr>
       </w:pPr>
+      <w:proofErr w:type="spellStart"/>
+      <w:proofErr w:type="gramStart"/>
       <w:r>
         <w:rPr>
           <w:rFonts w:cstheme="minorHAnsi"/>
         </w:rPr>
-        <w:t>document.write(++xyz);</w:t>
+        <w:t>document.write</w:t>
+      </w:r>
+      <w:proofErr w:type="spellEnd"/>
+      <w:proofErr w:type="gramEnd"/>
+      <w:r>
+        <w:rPr>
+          <w:rFonts w:cstheme="minorHAnsi"/>
+        </w:rPr>
+        <w:t>(++</w:t>
+      </w:r>
+      <w:proofErr w:type="spellStart"/>
+      <w:r>
+        <w:rPr>
+          <w:rFonts w:cstheme="minorHAnsi"/>
+        </w:rPr>
+        <w:t>xyz</w:t>
+      </w:r>
+      <w:proofErr w:type="spellEnd"/>
+      <w:r>
+        <w:rPr>
+          <w:rFonts w:cstheme="minorHAnsi"/>
+        </w:rPr>
+        <w:t>);</w:t>
       </w:r>
     </w:p>
     <w:p>
@@ -3285,12 +3842,30 @@
           <w:rFonts w:cstheme="minorHAnsi"/>
         </w:rPr>
       </w:pPr>
+      <w:proofErr w:type="spellStart"/>
+      <w:proofErr w:type="gramStart"/>
       <w:r>
         <w:rPr>
           <w:rFonts w:cstheme="minorHAnsi"/>
         </w:rPr>
-        <w:t>document.write(xyz</w:t>
-      </w:r>
+        <w:t>document.write</w:t>
+      </w:r>
+      <w:proofErr w:type="spellEnd"/>
+      <w:proofErr w:type="gramEnd"/>
+      <w:r>
+        <w:rPr>
+          <w:rFonts w:cstheme="minorHAnsi"/>
+        </w:rPr>
+        <w:t>(</w:t>
+      </w:r>
+      <w:proofErr w:type="spellStart"/>
+      <w:r>
+        <w:rPr>
+          <w:rFonts w:cstheme="minorHAnsi"/>
+        </w:rPr>
+        <w:t>xyz</w:t>
+      </w:r>
+      <w:proofErr w:type="spellEnd"/>
       <w:r>
         <w:rPr>
           <w:rFonts w:cstheme="minorHAnsi"/>
@@ -3423,7 +3998,21 @@
         <w:rPr>
           <w:rFonts w:cstheme="minorHAnsi"/>
         </w:rPr>
-        <w:t>var i=0;</w:t>
+        <w:t xml:space="preserve">var </w:t>
+      </w:r>
+      <w:proofErr w:type="spellStart"/>
+      <w:r>
+        <w:rPr>
+          <w:rFonts w:cstheme="minorHAnsi"/>
+        </w:rPr>
+        <w:t>i</w:t>
+      </w:r>
+      <w:proofErr w:type="spellEnd"/>
+      <w:r>
+        <w:rPr>
+          <w:rFonts w:cstheme="minorHAnsi"/>
+        </w:rPr>
+        <w:t>=0;</w:t>
       </w:r>
     </w:p>
     <w:p>
@@ -3439,6 +4028,7 @@
         </w:rPr>
         <w:t>while(</w:t>
       </w:r>
+      <w:proofErr w:type="gramStart"/>
       <w:r>
         <w:rPr>
           <w:rFonts w:cstheme="minorHAnsi"/>
@@ -3451,6 +4041,7 @@
         </w:rPr>
         <w:t>)  {</w:t>
       </w:r>
+      <w:proofErr w:type="gramEnd"/>
     </w:p>
     <w:p>
       <w:pPr>
@@ -3463,8 +4054,30 @@
         <w:rPr>
           <w:rFonts w:cstheme="minorHAnsi"/>
         </w:rPr>
-        <w:t xml:space="preserve">     if(i==4)  {</w:t>
-      </w:r>
+        <w:t xml:space="preserve">     if(</w:t>
+      </w:r>
+      <w:proofErr w:type="spellStart"/>
+      <w:r>
+        <w:rPr>
+          <w:rFonts w:cstheme="minorHAnsi"/>
+        </w:rPr>
+        <w:t>i</w:t>
+      </w:r>
+      <w:proofErr w:type="spellEnd"/>
+      <w:r>
+        <w:rPr>
+          <w:rFonts w:cstheme="minorHAnsi"/>
+        </w:rPr>
+        <w:t>==4</w:t>
+      </w:r>
+      <w:proofErr w:type="gramStart"/>
+      <w:r>
+        <w:rPr>
+          <w:rFonts w:cstheme="minorHAnsi"/>
+        </w:rPr>
+        <w:t>)  {</w:t>
+      </w:r>
+      <w:proofErr w:type="gramEnd"/>
     </w:p>
     <w:p>
       <w:pPr>
@@ -3477,12 +4090,19 @@
         <w:rPr>
           <w:rFonts w:cstheme="minorHAnsi"/>
         </w:rPr>
-        <w:t xml:space="preserve">        break;</w:t>
-      </w:r>
+        <w:t xml:space="preserve">        break</w:t>
+      </w:r>
+      <w:proofErr w:type="gramStart"/>
       <w:r>
         <w:rPr>
           <w:rFonts w:cstheme="minorHAnsi"/>
         </w:rPr>
+        <w:t>;</w:t>
+      </w:r>
+      <w:r>
+        <w:rPr>
+          <w:rFonts w:cstheme="minorHAnsi"/>
+        </w:rPr>
         <w:t xml:space="preserve"> </w:t>
       </w:r>
       <w:r>
@@ -3491,6 +4111,7 @@
         </w:rPr>
         <w:t>}</w:t>
       </w:r>
+      <w:proofErr w:type="gramEnd"/>
     </w:p>
     <w:p>
       <w:pPr>
@@ -3505,18 +4126,21 @@
         </w:rPr>
         <w:t xml:space="preserve">       </w:t>
       </w:r>
+      <w:proofErr w:type="spellStart"/>
       <w:r>
         <w:rPr>
           <w:rFonts w:cstheme="minorHAnsi"/>
         </w:rPr>
         <w:t>i</w:t>
       </w:r>
+      <w:proofErr w:type="spellEnd"/>
       <w:r>
         <w:rPr>
           <w:rFonts w:cstheme="minorHAnsi"/>
         </w:rPr>
         <w:t>++</w:t>
       </w:r>
+      <w:proofErr w:type="gramStart"/>
       <w:r>
         <w:rPr>
           <w:rFonts w:cstheme="minorHAnsi"/>
@@ -3535,6 +4159,7 @@
         </w:rPr>
         <w:t>}</w:t>
       </w:r>
+      <w:proofErr w:type="gramEnd"/>
     </w:p>
     <w:p>
       <w:pPr>
@@ -3548,7 +4173,51 @@
           <w:rFonts w:cstheme="minorHAnsi"/>
         </w:rPr>
         <w:lastRenderedPageBreak/>
-        <w:t xml:space="preserve">   document.write("i="+i);</w:t>
+        <w:t xml:space="preserve">   </w:t>
+      </w:r>
+      <w:proofErr w:type="spellStart"/>
+      <w:proofErr w:type="gramStart"/>
+      <w:r>
+        <w:rPr>
+          <w:rFonts w:cstheme="minorHAnsi"/>
+        </w:rPr>
+        <w:t>document.write</w:t>
+      </w:r>
+      <w:proofErr w:type="spellEnd"/>
+      <w:proofErr w:type="gramEnd"/>
+      <w:r>
+        <w:rPr>
+          <w:rFonts w:cstheme="minorHAnsi"/>
+        </w:rPr>
+        <w:t>("</w:t>
+      </w:r>
+      <w:proofErr w:type="spellStart"/>
+      <w:r>
+        <w:rPr>
+          <w:rFonts w:cstheme="minorHAnsi"/>
+        </w:rPr>
+        <w:t>i</w:t>
+      </w:r>
+      <w:proofErr w:type="spellEnd"/>
+      <w:r>
+        <w:rPr>
+          <w:rFonts w:cstheme="minorHAnsi"/>
+        </w:rPr>
+        <w:t>="+</w:t>
+      </w:r>
+      <w:proofErr w:type="spellStart"/>
+      <w:r>
+        <w:rPr>
+          <w:rFonts w:cstheme="minorHAnsi"/>
+        </w:rPr>
+        <w:t>i</w:t>
+      </w:r>
+      <w:proofErr w:type="spellEnd"/>
+      <w:r>
+        <w:rPr>
+          <w:rFonts w:cstheme="minorHAnsi"/>
+        </w:rPr>
+        <w:t>);</w:t>
       </w:r>
     </w:p>
     <w:p>
@@ -3676,7 +4345,29 @@
         <w:rPr>
           <w:szCs w:val="20"/>
         </w:rPr>
-        <w:t>switch (new Date().getDay()) {</w:t>
+        <w:t>switch (new Date(</w:t>
+      </w:r>
+      <w:proofErr w:type="gramStart"/>
+      <w:r>
+        <w:rPr>
+          <w:szCs w:val="20"/>
+        </w:rPr>
+        <w:t>).</w:t>
+      </w:r>
+      <w:proofErr w:type="spellStart"/>
+      <w:r>
+        <w:rPr>
+          <w:szCs w:val="20"/>
+        </w:rPr>
+        <w:t>getDay</w:t>
+      </w:r>
+      <w:proofErr w:type="spellEnd"/>
+      <w:proofErr w:type="gramEnd"/>
+      <w:r>
+        <w:rPr>
+          <w:szCs w:val="20"/>
+        </w:rPr>
+        <w:t>()) {</w:t>
       </w:r>
     </w:p>
     <w:p>
@@ -3865,11 +4556,35 @@
           <w:szCs w:val="20"/>
         </w:rPr>
       </w:pPr>
-      <w:r>
-        <w:rPr>
-          <w:szCs w:val="20"/>
-        </w:rPr>
-        <w:t>document.getElementById("demo").innerHTML = text;</w:t>
+      <w:proofErr w:type="spellStart"/>
+      <w:proofErr w:type="gramStart"/>
+      <w:r>
+        <w:rPr>
+          <w:szCs w:val="20"/>
+        </w:rPr>
+        <w:t>document.getElementById</w:t>
+      </w:r>
+      <w:proofErr w:type="spellEnd"/>
+      <w:proofErr w:type="gramEnd"/>
+      <w:r>
+        <w:rPr>
+          <w:szCs w:val="20"/>
+        </w:rPr>
+        <w:t>("demo").</w:t>
+      </w:r>
+      <w:proofErr w:type="spellStart"/>
+      <w:r>
+        <w:rPr>
+          <w:szCs w:val="20"/>
+        </w:rPr>
+        <w:t>innerHTML</w:t>
+      </w:r>
+      <w:proofErr w:type="spellEnd"/>
+      <w:r>
+        <w:rPr>
+          <w:szCs w:val="20"/>
+        </w:rPr>
+        <w:t xml:space="preserve"> = text;</w:t>
       </w:r>
     </w:p>
     <w:p>
@@ -3946,8 +4661,16 @@
         <w:rPr>
           <w:szCs w:val="20"/>
         </w:rPr>
-        <w:t>Today is  Monday</w:t>
-      </w:r>
+        <w:t xml:space="preserve">Today </w:t>
+      </w:r>
+      <w:proofErr w:type="gramStart"/>
+      <w:r>
+        <w:rPr>
+          <w:szCs w:val="20"/>
+        </w:rPr>
+        <w:t>is  Monday</w:t>
+      </w:r>
+      <w:proofErr w:type="gramEnd"/>
     </w:p>
     <w:p>
       <w:pPr>
@@ -4006,7 +4729,29 @@
         <w:rPr>
           <w:szCs w:val="20"/>
         </w:rPr>
-        <w:t>&lt;button onclick="myFunction()"&gt;Try it&lt;/button&gt;</w:t>
+        <w:t>&lt;button onclick="</w:t>
+      </w:r>
+      <w:proofErr w:type="spellStart"/>
+      <w:proofErr w:type="gramStart"/>
+      <w:r>
+        <w:rPr>
+          <w:szCs w:val="20"/>
+        </w:rPr>
+        <w:t>myFunction</w:t>
+      </w:r>
+      <w:proofErr w:type="spellEnd"/>
+      <w:r>
+        <w:rPr>
+          <w:szCs w:val="20"/>
+        </w:rPr>
+        <w:t>(</w:t>
+      </w:r>
+      <w:proofErr w:type="gramEnd"/>
+      <w:r>
+        <w:rPr>
+          <w:szCs w:val="20"/>
+        </w:rPr>
+        <w:t>)"&gt;Try it&lt;/button&gt;</w:t>
       </w:r>
     </w:p>
     <w:p>
@@ -4064,7 +4809,29 @@
         <w:rPr>
           <w:szCs w:val="20"/>
         </w:rPr>
-        <w:t>function myFunction() {</w:t>
+        <w:t xml:space="preserve">function </w:t>
+      </w:r>
+      <w:proofErr w:type="spellStart"/>
+      <w:proofErr w:type="gramStart"/>
+      <w:r>
+        <w:rPr>
+          <w:szCs w:val="20"/>
+        </w:rPr>
+        <w:t>myFunction</w:t>
+      </w:r>
+      <w:proofErr w:type="spellEnd"/>
+      <w:r>
+        <w:rPr>
+          <w:szCs w:val="20"/>
+        </w:rPr>
+        <w:t>(</w:t>
+      </w:r>
+      <w:proofErr w:type="gramEnd"/>
+      <w:r>
+        <w:rPr>
+          <w:szCs w:val="20"/>
+        </w:rPr>
+        <w:t>) {</w:t>
       </w:r>
     </w:p>
     <w:p>
@@ -4104,7 +4871,37 @@
         <w:rPr>
           <w:szCs w:val="20"/>
         </w:rPr>
-        <w:t xml:space="preserve">    document.getElementById("demo").innerHTML = Boolean(x);</w:t>
+        <w:t xml:space="preserve">    </w:t>
+      </w:r>
+      <w:proofErr w:type="spellStart"/>
+      <w:proofErr w:type="gramStart"/>
+      <w:r>
+        <w:rPr>
+          <w:szCs w:val="20"/>
+        </w:rPr>
+        <w:t>document.getElementById</w:t>
+      </w:r>
+      <w:proofErr w:type="spellEnd"/>
+      <w:proofErr w:type="gramEnd"/>
+      <w:r>
+        <w:rPr>
+          <w:szCs w:val="20"/>
+        </w:rPr>
+        <w:t>("demo").</w:t>
+      </w:r>
+      <w:proofErr w:type="spellStart"/>
+      <w:r>
+        <w:rPr>
+          <w:szCs w:val="20"/>
+        </w:rPr>
+        <w:t>innerHTML</w:t>
+      </w:r>
+      <w:proofErr w:type="spellEnd"/>
+      <w:r>
+        <w:rPr>
+          <w:szCs w:val="20"/>
+        </w:rPr>
+        <w:t xml:space="preserve"> = Boolean(x);</w:t>
       </w:r>
     </w:p>
     <w:p>
@@ -4309,7 +5106,7 @@
       <w:rPr>
         <w:noProof/>
       </w:rPr>
-      <w:t>Sunday, June 18, 2023</w:t>
+      <w:t>Monday, June 19, 2023</w:t>
     </w:r>
     <w:r>
       <w:fldChar w:fldCharType="end"/>

</xml_diff>

<commit_message>
Class work 20 June 2023
</commit_message>
<xml_diff>
--- a/javascript/JavaScriptMCQ/Exam10_JavaScript_A.docx
+++ b/javascript/JavaScriptMCQ/Exam10_JavaScript_A.docx
@@ -2063,7 +2063,19 @@
           <w:rFonts w:ascii="Candara" w:hAnsi="Candara"/>
         </w:rPr>
         <w:lastRenderedPageBreak/>
-        <w:t>would Actually use these methods depends on your page design.”)?</w:t>
+        <w:t>would Actually use these methods depends on your page design</w:t>
+      </w:r>
+      <w:r>
+        <w:rPr>
+          <w:rFonts w:ascii="Candara" w:hAnsi="Candara"/>
+        </w:rPr>
+        <w:t xml:space="preserve"> method</w:t>
+      </w:r>
+      <w:r>
+        <w:rPr>
+          <w:rFonts w:ascii="Candara" w:hAnsi="Candara"/>
+        </w:rPr>
+        <w:t>.”)?</w:t>
       </w:r>
     </w:p>
     <w:p>
@@ -4382,7 +4394,19 @@
         <w:rPr>
           <w:szCs w:val="20"/>
         </w:rPr>
-        <w:t xml:space="preserve">    case 1:</w:t>
+        <w:t xml:space="preserve">    case </w:t>
+      </w:r>
+      <w:r>
+        <w:rPr>
+          <w:szCs w:val="20"/>
+        </w:rPr>
+        <w:t>0</w:t>
+      </w:r>
+      <w:r>
+        <w:rPr>
+          <w:szCs w:val="20"/>
+        </w:rPr>
+        <w:t>:</w:t>
       </w:r>
     </w:p>
     <w:p>
@@ -4433,7 +4457,19 @@
           <w:szCs w:val="20"/>
         </w:rPr>
         <w:tab/>
-        <w:t xml:space="preserve">    case 2:</w:t>
+        <w:t xml:space="preserve">    case </w:t>
+      </w:r>
+      <w:r>
+        <w:rPr>
+          <w:szCs w:val="20"/>
+        </w:rPr>
+        <w:t>1</w:t>
+      </w:r>
+      <w:r>
+        <w:rPr>
+          <w:szCs w:val="20"/>
+        </w:rPr>
+        <w:t>:</w:t>
       </w:r>
     </w:p>
     <w:p>

</xml_diff>